<commit_message>
manuscript update - technical manual (db design)
</commit_message>
<xml_diff>
--- a/Practicum Manuscript.docx
+++ b/Practicum Manuscript.docx
@@ -1,6 +1,6 @@
 
 <file path=word/document.xml><?xml version="1.0" encoding="utf-8"?>
-<w:document xmlns:wpc="http://schemas.microsoft.com/office/word/2010/wordprocessingCanvas" xmlns:mo="http://schemas.microsoft.com/office/mac/office/2008/main" xmlns:mc="http://schemas.openxmlformats.org/markup-compatibility/2006" xmlns:mv="urn:schemas-microsoft-com:mac:vml" xmlns:o="urn:schemas-microsoft-com:office:office" xmlns:r="http://schemas.openxmlformats.org/officeDocument/2006/relationships" xmlns:m="http://schemas.openxmlformats.org/officeDocument/2006/math" xmlns:v="urn:schemas-microsoft-com:vml" xmlns:wp14="http://schemas.microsoft.com/office/word/2010/wordprocessingDrawing" xmlns:wp="http://schemas.openxmlformats.org/drawingml/2006/wordprocessingDrawing" xmlns:w10="urn:schemas-microsoft-com:office:word" xmlns:w="http://schemas.openxmlformats.org/wordprocessingml/2006/main" xmlns:w14="http://schemas.microsoft.com/office/word/2010/wordml" xmlns:wpg="http://schemas.microsoft.com/office/word/2010/wordprocessingGroup" xmlns:wpi="http://schemas.microsoft.com/office/word/2010/wordprocessingInk" xmlns:wne="http://schemas.microsoft.com/office/word/2006/wordml" xmlns:wps="http://schemas.microsoft.com/office/word/2010/wordprocessingShape" mc:Ignorable="w14 wp14">
+<w:document xmlns:wpc="http://schemas.microsoft.com/office/word/2010/wordprocessingCanvas" xmlns:mo="http://schemas.microsoft.com/office/mac/office/2008/main" xmlns:mc="http://schemas.openxmlformats.org/markup-compatibility/2006" xmlns:mv="urn:schemas-microsoft-com:mac:vml" xmlns:o="urn:schemas-microsoft-com:office:office" xmlns:r="http://schemas.openxmlformats.org/officeDocument/2006/relationships" xmlns:m="http://schemas.openxmlformats.org/officeDocument/2006/math" xmlns:v="urn:schemas-microsoft-com:vml" xmlns:wp14="http://schemas.microsoft.com/office/word/2010/wordprocessingDrawing" xmlns:wp="http://schemas.openxmlformats.org/drawingml/2006/wordprocessingDrawing" xmlns:w10="urn:schemas-microsoft-com:office:word" xmlns:w="http://schemas.openxmlformats.org/wordprocessingml/2006/main" xmlns:w14="http://schemas.microsoft.com/office/word/2010/wordml" xmlns:wpg="http://schemas.microsoft.com/office/word/2010/wordprocessingGroup" xmlns:wpi="http://schemas.microsoft.com/office/word/2010/wordprocessingInk" xmlns:wne="http://schemas.microsoft.com/office/word/2006/wordml" xmlns:wps="http://schemas.microsoft.com/office/word/2010/wordprocessingShape" mc:Ignorable="w14 wp14 mv">
   <w:background w:color="272727" w:themeColor="text1" w:themeTint="D8"/>
   <w:body>
     <w:p>
@@ -15,7 +15,6 @@
           <w:szCs w:val="28"/>
         </w:rPr>
       </w:pPr>
-      <w:proofErr w:type="spellStart"/>
       <w:r>
         <w:rPr>
           <w:rFonts w:ascii="Times New Roman" w:hAnsi="Times New Roman"/>
@@ -26,7 +25,6 @@
         </w:rPr>
         <w:t>EmoTweets</w:t>
       </w:r>
-      <w:proofErr w:type="spellEnd"/>
     </w:p>
     <w:p>
       <w:pPr>
@@ -137,19 +135,11 @@
           <w:rFonts w:ascii="Times New Roman" w:hAnsi="Times New Roman"/>
         </w:rPr>
       </w:pPr>
-      <w:proofErr w:type="gramStart"/>
-      <w:r>
-        <w:rPr>
-          <w:rFonts w:ascii="Times New Roman" w:hAnsi="Times New Roman"/>
-        </w:rPr>
-        <w:t>of</w:t>
-      </w:r>
-      <w:proofErr w:type="gramEnd"/>
-      <w:r>
-        <w:rPr>
-          <w:rFonts w:ascii="Times New Roman" w:hAnsi="Times New Roman"/>
-        </w:rPr>
-        <w:t xml:space="preserve"> the Requirements for the Degree of</w:t>
+      <w:r>
+        <w:rPr>
+          <w:rFonts w:ascii="Times New Roman" w:hAnsi="Times New Roman"/>
+        </w:rPr>
+        <w:t>of the Requirements for the Degree of</w:t>
       </w:r>
     </w:p>
     <w:p>
@@ -186,14 +176,12 @@
           <w:rFonts w:ascii="Times New Roman" w:hAnsi="Times New Roman"/>
         </w:rPr>
       </w:pPr>
-      <w:proofErr w:type="gramStart"/>
       <w:r>
         <w:rPr>
           <w:rFonts w:ascii="Times New Roman" w:hAnsi="Times New Roman"/>
         </w:rPr>
         <w:t>by</w:t>
       </w:r>
-      <w:proofErr w:type="gramEnd"/>
     </w:p>
     <w:p>
       <w:pPr>
@@ -341,16 +329,8 @@
         <w:rPr>
           <w:rFonts w:ascii="Times New Roman" w:hAnsi="Times New Roman"/>
         </w:rPr>
-        <w:t xml:space="preserve"> Professor Ma. Christine </w:t>
-      </w:r>
-      <w:proofErr w:type="spellStart"/>
-      <w:r>
-        <w:rPr>
-          <w:rFonts w:ascii="Times New Roman" w:hAnsi="Times New Roman"/>
-        </w:rPr>
-        <w:t>Gendrano</w:t>
-      </w:r>
-      <w:proofErr w:type="spellEnd"/>
+        <w:t xml:space="preserve"> Professor Ma. Christine Gendrano</w:t>
+      </w:r>
     </w:p>
     <w:p>
       <w:pPr>
@@ -662,23 +642,7 @@
           <w:rFonts w:ascii="Times New Roman" w:hAnsi="Times New Roman"/>
           <w:sz w:val="22"/>
         </w:rPr>
-        <w:t xml:space="preserve">, at a rate of 1382% in the year 2008 alone.  Twitter data has been used to gather news, customer views about various brands or products, and public opinion regarding politicians. This shows the tangibility of applying natural language processing to </w:t>
-      </w:r>
-      <w:proofErr w:type="gramStart"/>
-      <w:r>
-        <w:rPr>
-          <w:rFonts w:ascii="Times New Roman" w:hAnsi="Times New Roman"/>
-          <w:sz w:val="22"/>
-        </w:rPr>
-        <w:t>Twitter</w:t>
-      </w:r>
-      <w:proofErr w:type="gramEnd"/>
-      <w:r>
-        <w:rPr>
-          <w:rFonts w:ascii="Times New Roman" w:hAnsi="Times New Roman"/>
-          <w:sz w:val="22"/>
-        </w:rPr>
-        <w:t xml:space="preserve"> data to gain insight on human emotions. Increased usage and future technology can render services like Twitter as a source of better understanding of the human condition: opinions, feelings and lives.</w:t>
+        <w:t>, at a rate of 1382% in the year 2008 alone.  Twitter data has been used to gather news, customer views about various brands or products, and public opinion regarding politicians. This shows the tangibility of applying natural language processing to Twitter data to gain insight on human emotions. Increased usage and future technology can render services like Twitter as a source of better understanding of the human condition: opinions, feelings and lives.</w:t>
       </w:r>
     </w:p>
     <w:p>
@@ -716,37 +680,12 @@
           <w:sz w:val="22"/>
         </w:rPr>
       </w:pPr>
-      <w:proofErr w:type="spellStart"/>
-      <w:r>
-        <w:rPr>
-          <w:rFonts w:ascii="Times New Roman" w:hAnsi="Times New Roman"/>
-          <w:sz w:val="22"/>
-        </w:rPr>
-        <w:t>EmoTweets</w:t>
-      </w:r>
-      <w:proofErr w:type="spellEnd"/>
-      <w:r>
-        <w:rPr>
-          <w:rFonts w:ascii="Times New Roman" w:hAnsi="Times New Roman"/>
-          <w:sz w:val="22"/>
-        </w:rPr>
-        <w:t xml:space="preserve"> performs sentiment analysis on Tweets and classifies a particular Tweet as either positive or negative. The program fetches Tweets with the </w:t>
-      </w:r>
-      <w:proofErr w:type="spellStart"/>
-      <w:r>
-        <w:rPr>
-          <w:rFonts w:ascii="Times New Roman" w:hAnsi="Times New Roman"/>
-          <w:sz w:val="22"/>
-        </w:rPr>
-        <w:t>hashtag</w:t>
-      </w:r>
-      <w:proofErr w:type="spellEnd"/>
-      <w:r>
-        <w:rPr>
-          <w:rFonts w:ascii="Times New Roman" w:hAnsi="Times New Roman"/>
-          <w:sz w:val="22"/>
-        </w:rPr>
-        <w:t xml:space="preserve"> that a user inputs. The Tweets are then tokenized and processed against an existing data set, or </w:t>
+      <w:r>
+        <w:rPr>
+          <w:rFonts w:ascii="Times New Roman" w:hAnsi="Times New Roman"/>
+          <w:sz w:val="22"/>
+        </w:rPr>
+        <w:t xml:space="preserve">EmoTweets performs sentiment analysis on Tweets and classifies a particular Tweet as either positive or negative. The program fetches Tweets with the hashtag that a user inputs. The Tweets are then tokenized and processed against an existing data set, or </w:t>
       </w:r>
       <w:r>
         <w:rPr>
@@ -1170,6 +1109,7 @@
           <w:b/>
           <w:bCs/>
         </w:rPr>
+        <w:lastRenderedPageBreak/>
         <w:t>Methodology</w:t>
       </w:r>
       <w:r>
@@ -1214,6 +1154,7 @@
           <w:bCs/>
           <w:sz w:val="22"/>
         </w:rPr>
+        <w:lastRenderedPageBreak/>
         <w:t>Phases/Activities</w:t>
       </w:r>
     </w:p>
@@ -1351,15 +1292,7 @@
           <w:rFonts w:ascii="Times New Roman" w:hAnsi="Times New Roman"/>
           <w:sz w:val="22"/>
         </w:rPr>
-        <w:t xml:space="preserve">th implementation using </w:t>
-      </w:r>
-      <w:proofErr w:type="gramStart"/>
-      <w:r>
-        <w:rPr>
-          <w:rFonts w:ascii="Times New Roman" w:hAnsi="Times New Roman"/>
-          <w:sz w:val="22"/>
-        </w:rPr>
-        <w:t>machine</w:t>
+        <w:t>th implementation using machine</w:t>
       </w:r>
       <w:r>
         <w:rPr>
@@ -1373,31 +1306,7 @@
           <w:rFonts w:ascii="Times New Roman" w:hAnsi="Times New Roman"/>
           <w:sz w:val="22"/>
         </w:rPr>
-        <w:t>learning</w:t>
-      </w:r>
-      <w:proofErr w:type="gramEnd"/>
-      <w:r>
-        <w:rPr>
-          <w:rFonts w:ascii="Times New Roman" w:hAnsi="Times New Roman"/>
-          <w:sz w:val="22"/>
-        </w:rPr>
-        <w:t xml:space="preserve"> algorithms. Existing libraries and API were also investigated to gain knowledge of methods that can be used during development. The Twitter Search API was especially focused </w:t>
-      </w:r>
-      <w:proofErr w:type="gramStart"/>
-      <w:r>
-        <w:rPr>
-          <w:rFonts w:ascii="Times New Roman" w:hAnsi="Times New Roman"/>
-          <w:sz w:val="22"/>
-        </w:rPr>
-        <w:t>on</w:t>
-      </w:r>
-      <w:proofErr w:type="gramEnd"/>
-      <w:r>
-        <w:rPr>
-          <w:rFonts w:ascii="Times New Roman" w:hAnsi="Times New Roman"/>
-          <w:sz w:val="22"/>
-        </w:rPr>
-        <w:t xml:space="preserve"> as it is the main source of the data to be processed.</w:t>
+        <w:t>learning algorithms. Existing libraries and API were also investigated to gain knowledge of methods that can be used during development. The Twitter Search API was especially focused on as it is the main source of the data to be processed.</w:t>
       </w:r>
       <w:r>
         <w:rPr>
@@ -1525,25 +1434,16 @@
           <w:bCs/>
           <w:sz w:val="22"/>
         </w:rPr>
-        <w:t xml:space="preserve">Then, focus shifted to preparing the dataset for processing. First, a balanced sample set was created using </w:t>
-      </w:r>
-      <w:proofErr w:type="spellStart"/>
-      <w:r>
-        <w:rPr>
-          <w:rFonts w:ascii="Times New Roman" w:hAnsi="Times New Roman"/>
-          <w:bCs/>
-          <w:sz w:val="22"/>
-        </w:rPr>
-        <w:t>RapidMiner</w:t>
-      </w:r>
-      <w:proofErr w:type="spellEnd"/>
-      <w:r>
-        <w:rPr>
-          <w:rFonts w:ascii="Times New Roman" w:hAnsi="Times New Roman"/>
-          <w:bCs/>
-          <w:sz w:val="22"/>
-        </w:rPr>
-        <w:t xml:space="preserve">. </w:t>
+        <w:t xml:space="preserve">Then, focus shifted to preparing the dataset for processing. First, a balanced </w:t>
+      </w:r>
+      <w:r>
+        <w:rPr>
+          <w:rFonts w:ascii="Times New Roman" w:hAnsi="Times New Roman"/>
+          <w:bCs/>
+          <w:sz w:val="22"/>
+        </w:rPr>
+        <w:lastRenderedPageBreak/>
+        <w:t xml:space="preserve">sample set was created using RapidMiner. </w:t>
       </w:r>
       <w:r>
         <w:rPr>
@@ -1745,25 +1645,7 @@
           <w:bCs/>
           <w:sz w:val="22"/>
         </w:rPr>
-        <w:t xml:space="preserve"> character followed a username. </w:t>
-      </w:r>
-      <w:proofErr w:type="spellStart"/>
-      <w:r>
-        <w:rPr>
-          <w:rFonts w:ascii="Times New Roman" w:hAnsi="Times New Roman"/>
-          <w:bCs/>
-          <w:sz w:val="22"/>
-        </w:rPr>
-        <w:t>Hashtags</w:t>
-      </w:r>
-      <w:proofErr w:type="spellEnd"/>
-      <w:r>
-        <w:rPr>
-          <w:rFonts w:ascii="Times New Roman" w:hAnsi="Times New Roman"/>
-          <w:bCs/>
-          <w:sz w:val="22"/>
-        </w:rPr>
-        <w:t xml:space="preserve"> are also embedded in the body text, denoted by the </w:t>
+        <w:t xml:space="preserve"> character followed a username. Hashtags are also embedded in the body text, denoted by the </w:t>
       </w:r>
       <w:r>
         <w:rPr>
@@ -1780,25 +1662,7 @@
           <w:bCs/>
           <w:sz w:val="22"/>
         </w:rPr>
-        <w:t xml:space="preserve"> appended before the </w:t>
-      </w:r>
-      <w:proofErr w:type="spellStart"/>
-      <w:r>
-        <w:rPr>
-          <w:rFonts w:ascii="Times New Roman" w:hAnsi="Times New Roman"/>
-          <w:bCs/>
-          <w:sz w:val="22"/>
-        </w:rPr>
-        <w:t>hashtag</w:t>
-      </w:r>
-      <w:proofErr w:type="spellEnd"/>
-      <w:r>
-        <w:rPr>
-          <w:rFonts w:ascii="Times New Roman" w:hAnsi="Times New Roman"/>
-          <w:bCs/>
-          <w:sz w:val="22"/>
-        </w:rPr>
-        <w:t xml:space="preserve"> text. Both elements were removed from the data along with smileys or emoticons, hyperlinks, special characters and numbers.</w:t>
+        <w:t xml:space="preserve"> appended before the hashtag text. Both elements were removed from the data along with smileys or emoticons, hyperlinks, special characters and numbers.</w:t>
       </w:r>
     </w:p>
     <w:p>
@@ -1861,23 +1725,13 @@
         </w:rPr>
         <w:t xml:space="preserve">First, each Tweet is fed to a </w:t>
       </w:r>
-      <w:proofErr w:type="spellStart"/>
-      <w:r>
-        <w:rPr>
-          <w:rFonts w:ascii="Times New Roman" w:hAnsi="Times New Roman"/>
-          <w:bCs/>
-          <w:sz w:val="22"/>
-        </w:rPr>
-        <w:t>tokenizer</w:t>
-      </w:r>
-      <w:proofErr w:type="spellEnd"/>
-      <w:r>
-        <w:rPr>
-          <w:rFonts w:ascii="Times New Roman" w:hAnsi="Times New Roman"/>
-          <w:bCs/>
-          <w:sz w:val="22"/>
-        </w:rPr>
-        <w:t>, which</w:t>
+      <w:r>
+        <w:rPr>
+          <w:rFonts w:ascii="Times New Roman" w:hAnsi="Times New Roman"/>
+          <w:bCs/>
+          <w:sz w:val="22"/>
+        </w:rPr>
+        <w:t>tokenizer, which</w:t>
       </w:r>
       <w:r>
         <w:rPr>
@@ -2158,25 +2012,7 @@
           <w:bCs/>
           <w:sz w:val="22"/>
         </w:rPr>
-        <w:t xml:space="preserve">Throughout implementation, </w:t>
-      </w:r>
-      <w:proofErr w:type="spellStart"/>
-      <w:r>
-        <w:rPr>
-          <w:rFonts w:ascii="Times New Roman" w:hAnsi="Times New Roman"/>
-          <w:bCs/>
-          <w:sz w:val="22"/>
-        </w:rPr>
-        <w:t>GitHub</w:t>
-      </w:r>
-      <w:proofErr w:type="spellEnd"/>
-      <w:r>
-        <w:rPr>
-          <w:rFonts w:ascii="Times New Roman" w:hAnsi="Times New Roman"/>
-          <w:bCs/>
-          <w:sz w:val="22"/>
-        </w:rPr>
-        <w:t xml:space="preserve"> was used for version control and collaboration between developers.</w:t>
+        <w:t>Throughout implementation, GitHub was used for version control and collaboration between developers.</w:t>
       </w:r>
     </w:p>
     <w:p>
@@ -2275,17 +2111,8 @@
           <w:rFonts w:ascii="Times New Roman" w:hAnsi="Times New Roman"/>
           <w:sz w:val="22"/>
         </w:rPr>
-        <w:t xml:space="preserve">The only input of the application is the </w:t>
-      </w:r>
-      <w:proofErr w:type="spellStart"/>
-      <w:r>
-        <w:rPr>
-          <w:rFonts w:ascii="Times New Roman" w:hAnsi="Times New Roman"/>
-          <w:sz w:val="22"/>
-        </w:rPr>
-        <w:t>hashtag</w:t>
-      </w:r>
-      <w:proofErr w:type="spellEnd"/>
+        <w:t>The only input of the application is the hashtag</w:t>
+      </w:r>
       <w:r>
         <w:rPr>
           <w:rFonts w:ascii="Times New Roman" w:hAnsi="Times New Roman"/>
@@ -2357,87 +2184,7 @@
           <w:rFonts w:ascii="Times New Roman" w:hAnsi="Times New Roman"/>
           <w:sz w:val="22"/>
         </w:rPr>
-        <w:t xml:space="preserve">The Twitter API was used to search Twitter for Tweets by </w:t>
-      </w:r>
-      <w:proofErr w:type="spellStart"/>
-      <w:r>
-        <w:rPr>
-          <w:rFonts w:ascii="Times New Roman" w:hAnsi="Times New Roman"/>
-          <w:sz w:val="22"/>
-        </w:rPr>
-        <w:t>hashtag</w:t>
-      </w:r>
-      <w:proofErr w:type="spellEnd"/>
-      <w:r>
-        <w:rPr>
-          <w:rFonts w:ascii="Times New Roman" w:hAnsi="Times New Roman"/>
-          <w:sz w:val="22"/>
-        </w:rPr>
-        <w:t xml:space="preserve"> and to retrieve them. </w:t>
-      </w:r>
-      <w:proofErr w:type="spellStart"/>
-      <w:r>
-        <w:rPr>
-          <w:rFonts w:ascii="Times New Roman" w:hAnsi="Times New Roman"/>
-          <w:sz w:val="22"/>
-        </w:rPr>
-        <w:t>TwitterOUath</w:t>
-      </w:r>
-      <w:proofErr w:type="spellEnd"/>
-      <w:r>
-        <w:rPr>
-          <w:rFonts w:ascii="Times New Roman" w:hAnsi="Times New Roman"/>
-          <w:sz w:val="22"/>
-        </w:rPr>
-        <w:t xml:space="preserve">, a PHP library for Twitter license authentication, connected to the API. Tweets were saved on a database stored locally using XAMPP. To perform Natural Language Processing tasks through PHP, the </w:t>
-      </w:r>
-      <w:proofErr w:type="spellStart"/>
-      <w:r>
-        <w:rPr>
-          <w:rFonts w:ascii="Times New Roman" w:hAnsi="Times New Roman"/>
-          <w:sz w:val="22"/>
-        </w:rPr>
-        <w:t>Nlp</w:t>
-      </w:r>
-      <w:proofErr w:type="spellEnd"/>
-      <w:r>
-        <w:rPr>
-          <w:rFonts w:ascii="Times New Roman" w:hAnsi="Times New Roman"/>
-          <w:sz w:val="22"/>
-        </w:rPr>
-        <w:t xml:space="preserve">-tools API was utilized. </w:t>
-      </w:r>
-      <w:proofErr w:type="spellStart"/>
-      <w:r>
-        <w:rPr>
-          <w:rFonts w:ascii="Times New Roman" w:hAnsi="Times New Roman"/>
-          <w:sz w:val="22"/>
-        </w:rPr>
-        <w:t>Nlp</w:t>
-      </w:r>
-      <w:proofErr w:type="spellEnd"/>
-      <w:r>
-        <w:rPr>
-          <w:rFonts w:ascii="Times New Roman" w:hAnsi="Times New Roman"/>
-          <w:sz w:val="22"/>
-        </w:rPr>
-        <w:t xml:space="preserve">-tools facilitated the use of </w:t>
-      </w:r>
-      <w:proofErr w:type="spellStart"/>
-      <w:r>
-        <w:rPr>
-          <w:rFonts w:ascii="Times New Roman" w:hAnsi="Times New Roman"/>
-          <w:sz w:val="22"/>
-        </w:rPr>
-        <w:t>tokenizers</w:t>
-      </w:r>
-      <w:proofErr w:type="spellEnd"/>
-      <w:r>
-        <w:rPr>
-          <w:rFonts w:ascii="Times New Roman" w:hAnsi="Times New Roman"/>
-          <w:sz w:val="22"/>
-        </w:rPr>
-        <w:t xml:space="preserve"> in PHP implementation. The pattern-en API, written in Python and integrated with PHP, allowed the checking of noun singularity or plurality which is a function needed in both the processing of the data set as well as for new instances.</w:t>
+        <w:t>The Twitter API was used to search Twitter for Tweets by hashtag and to retrieve them. TwitterOUath, a PHP library for Twitter license authentication, connected to the API. Tweets were saved on a database stored locally using XAMPP. To perform Natural Language Processing tasks through PHP, the Nlp-tools API was utilized. Nlp-tools facilitated the use of tokenizers in PHP implementation. The pattern-en API, written in Python and integrated with PHP, allowed the checking of noun singularity or plurality which is a function needed in both the processing of the data set as well as for new instances.</w:t>
       </w:r>
     </w:p>
     <w:p>
@@ -2490,6 +2237,7 @@
           <w:rFonts w:ascii="Times New Roman" w:hAnsi="Times New Roman"/>
           <w:sz w:val="22"/>
         </w:rPr>
+        <w:lastRenderedPageBreak/>
         <w:t xml:space="preserve">The application outputs the resulting Tweets from the search, each </w:t>
       </w:r>
       <w:r>
@@ -2593,6 +2341,7 @@
           <w:bCs/>
           <w:sz w:val="22"/>
         </w:rPr>
+        <w:lastRenderedPageBreak/>
         <w:t xml:space="preserve">Technical Documentation (includes diagrams </w:t>
       </w:r>
       <w:r>
@@ -2645,8 +2394,6 @@
         </w:rPr>
         <w:t xml:space="preserve"> - Mike</w:t>
       </w:r>
-      <w:bookmarkStart w:id="0" w:name="_GoBack"/>
-      <w:bookmarkEnd w:id="0"/>
     </w:p>
     <w:p>
       <w:pPr>
@@ -2678,7 +2425,25 @@
           <w:bCs/>
           <w:sz w:val="22"/>
         </w:rPr>
-        <w:t xml:space="preserve"> - Kim</w:t>
+        <w:t xml:space="preserve"> </w:t>
+      </w:r>
+      <w:r>
+        <w:rPr>
+          <w:rFonts w:ascii="Times New Roman" w:hAnsi="Times New Roman"/>
+          <w:b/>
+          <w:bCs/>
+          <w:sz w:val="22"/>
+        </w:rPr>
+        <w:t>–</w:t>
+      </w:r>
+      <w:r>
+        <w:rPr>
+          <w:rFonts w:ascii="Times New Roman" w:hAnsi="Times New Roman"/>
+          <w:b/>
+          <w:bCs/>
+          <w:sz w:val="22"/>
+        </w:rPr>
+        <w:t xml:space="preserve"> Kim</w:t>
       </w:r>
     </w:p>
     <w:p>
@@ -2706,52 +2471,91 @@
       </w:pPr>
       <w:r>
         <w:rPr>
-          <w:rFonts w:ascii="Times New Roman" w:hAnsi="Times New Roman"/>
-          <w:b/>
-          <w:bCs/>
-          <w:sz w:val="22"/>
-        </w:rPr>
-        <w:t>&lt;</w:t>
-      </w:r>
-      <w:proofErr w:type="gramStart"/>
-      <w:r>
-        <w:rPr>
-          <w:rFonts w:ascii="Times New Roman" w:hAnsi="Times New Roman"/>
-          <w:b/>
-          <w:bCs/>
-          <w:sz w:val="22"/>
-        </w:rPr>
-        <w:t>image</w:t>
-      </w:r>
-      <w:proofErr w:type="gramEnd"/>
-      <w:r>
-        <w:rPr>
-          <w:rFonts w:ascii="Times New Roman" w:hAnsi="Times New Roman"/>
-          <w:b/>
-          <w:bCs/>
-          <w:sz w:val="22"/>
-        </w:rPr>
-        <w:t xml:space="preserve"> here + </w:t>
-      </w:r>
-      <w:proofErr w:type="spellStart"/>
-      <w:r>
-        <w:rPr>
-          <w:rFonts w:ascii="Times New Roman" w:hAnsi="Times New Roman"/>
-          <w:b/>
-          <w:bCs/>
-          <w:sz w:val="22"/>
-        </w:rPr>
-        <w:t>writeup</w:t>
-      </w:r>
-      <w:proofErr w:type="spellEnd"/>
-      <w:r>
-        <w:rPr>
-          <w:rFonts w:ascii="Times New Roman" w:hAnsi="Times New Roman"/>
-          <w:b/>
-          <w:bCs/>
-          <w:sz w:val="22"/>
-        </w:rPr>
-        <w:t>&gt;</w:t>
+          <w:noProof/>
+          <w:lang w:eastAsia="en-US" w:bidi="ar-SA"/>
+        </w:rPr>
+        <w:pict w14:anchorId="0A4843E7">
+          <v:group id="_x0000_s1034" style="position:absolute;left:0;text-align:left;margin-left:54pt;margin-top:9.65pt;width:387pt;height:126pt;z-index:251666432" coordorigin="2214,5094" coordsize="7740,2520" wrapcoords="10465 -128 9586 -128 7827 1157 7786 1928 7576 2700 7409 3600 2427 4500 586 5014 502 6042 209 6685 -41 7585 -41 9128 209 10157 209 10542 1506 12085 2134 12214 4018 14271 7032 18385 7911 20314 7953 21471 13646 21471 13688 20314 17832 12085 20302 10157 20637 10028 21516 8357 21641 6814 21600 5657 21055 4500 20679 3985 20595 3342 19088 2957 13269 1928 13227 1157 11469 -128 10632 -128 10465 -128">
+            <v:shapetype id="_x0000_t109" coordsize="21600,21600" o:spt="109" path="m0,0l0,21600,21600,21600,21600,0xe">
+              <v:stroke joinstyle="miter"/>
+              <v:path gradientshapeok="t" o:connecttype="rect"/>
+            </v:shapetype>
+            <v:shape id="Process 2" o:spid="_x0000_s1026" type="#_x0000_t109" style="position:absolute;left:5094;top:6894;width:1980;height:720;visibility:visible;mso-wrap-style:square;mso-wrap-edited:f;mso-wrap-distance-left:9pt;mso-wrap-distance-top:0;mso-wrap-distance-right:9pt;mso-wrap-distance-bottom:0;mso-position-horizontal-relative:text;mso-position-vertical-relative:text;v-text-anchor:middle" wrapcoords="-163 0 -163 21150 21763 21150 21763 0 -163 0" o:gfxdata="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" fillcolor="white [3212]" strokecolor="black [3213]">
+              <v:fill color2="#a7bfde [1620]" rotate="t"/>
+              <v:shadow opacity="22937f" mv:blur="40000f" origin=",.5" offset="0,23000emu"/>
+              <v:textbox>
+                <w:txbxContent>
+                  <w:p>
+                    <w:pPr>
+                      <w:jc w:val="center"/>
+                    </w:pPr>
+                    <w:r>
+                      <w:t>tweets</w:t>
+                    </w:r>
+                  </w:p>
+                </w:txbxContent>
+              </v:textbox>
+            </v:shape>
+            <v:oval id="Oval 3" o:spid="_x0000_s1027" style="position:absolute;left:2214;top:5634;width:2160;height:900;visibility:visible;mso-wrap-style:square;mso-wrap-edited:f;mso-wrap-distance-left:9pt;mso-wrap-distance-top:0;mso-wrap-distance-right:9pt;mso-wrap-distance-bottom:0;mso-position-horizontal:absolute;mso-position-horizontal-relative:text;mso-position-vertical:absolute;mso-position-vertical-relative:text;v-text-anchor:middle" wrapcoords="10500 -360 7350 -360 1050 3240 900 5400 -150 8280 -150 12600 900 16560 1500 18000 6300 21240 7650 21240 13800 21240 15150 21240 19950 18000 21750 12240 21750 11160 21450 7920 20550 5400 20400 3240 14100 -360 11100 -360 10500 -360" o:gfxdata="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" fillcolor="white [3212]" strokecolor="black [3213]">
+              <v:fill color2="#a7bfde [1620]" rotate="t"/>
+              <v:shadow opacity="22937f" mv:blur="40000f" origin=",.5" offset="0,23000emu"/>
+              <v:textbox>
+                <w:txbxContent>
+                  <w:p>
+                    <w:pPr>
+                      <w:jc w:val="center"/>
+                    </w:pPr>
+                    <w:r>
+                      <w:t>tweetID</w:t>
+                    </w:r>
+                  </w:p>
+                </w:txbxContent>
+              </v:textbox>
+            </v:oval>
+            <v:oval id="_x0000_s1028" style="position:absolute;left:4914;top:5094;width:2160;height:900;visibility:visible;mso-wrap-style:square;mso-wrap-edited:f;mso-wrap-distance-left:9pt;mso-wrap-distance-top:0;mso-wrap-distance-right:9pt;mso-wrap-distance-bottom:0;mso-position-horizontal-relative:text;mso-position-vertical-relative:text;v-text-anchor:middle" wrapcoords="10500 -360 7350 -360 1050 3240 900 5400 -150 8280 -150 12600 900 16560 1500 18000 6300 21240 7650 21240 13800 21240 15150 21240 19950 18000 21750 12240 21750 11160 21450 7920 20550 5400 20400 3240 14100 -360 11100 -360 10500 -360" o:gfxdata="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" fillcolor="white [3212]" strokecolor="black [3213]">
+              <v:fill color2="#a7bfde [1620]" rotate="t"/>
+              <v:shadow opacity="22937f" mv:blur="40000f" origin=",.5" offset="0,23000emu"/>
+              <v:textbox>
+                <w:txbxContent>
+                  <w:p>
+                    <w:pPr>
+                      <w:jc w:val="center"/>
+                    </w:pPr>
+                    <w:r>
+                      <w:t>tweet</w:t>
+                    </w:r>
+                  </w:p>
+                </w:txbxContent>
+              </v:textbox>
+            </v:oval>
+            <v:oval id="_x0000_s1030" style="position:absolute;left:7794;top:5454;width:2160;height:900;visibility:visible;mso-wrap-style:square;mso-wrap-edited:f;mso-wrap-distance-left:9pt;mso-wrap-distance-top:0;mso-wrap-distance-right:9pt;mso-wrap-distance-bottom:0;mso-position-horizontal-relative:text;mso-position-vertical-relative:text;v-text-anchor:middle" wrapcoords="10500 -360 7350 -360 1050 3240 900 5400 -150 8280 -150 12600 900 16560 1500 18000 6300 21240 7650 21240 13800 21240 15150 21240 19950 18000 21750 12240 21750 11160 21450 7920 20550 5400 20400 3240 14100 -360 11100 -360 10500 -360" o:gfxdata="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" fillcolor="white [3212]" strokecolor="black [3213]">
+              <v:fill color2="#a7bfde [1620]" rotate="t"/>
+              <v:shadow opacity="22937f" mv:blur="40000f" origin=",.5" offset="0,23000emu"/>
+              <v:textbox>
+                <w:txbxContent>
+                  <w:p>
+                    <w:pPr>
+                      <w:jc w:val="center"/>
+                    </w:pPr>
+                    <w:r>
+                      <w:t>sentiment</w:t>
+                    </w:r>
+                  </w:p>
+                </w:txbxContent>
+              </v:textbox>
+            </v:oval>
+            <v:line id="Straight Connector 4" o:spid="_x0000_s1031" style="position:absolute;visibility:visible;mso-wrap-style:square;mso-wrap-distance-left:9pt;mso-wrap-distance-top:0;mso-wrap-distance-right:9pt;mso-wrap-distance-bottom:0;mso-position-horizontal-relative:text;mso-position-vertical-relative:text" from="3474,6534" to="5094,7254" o:gfxdata="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" strokecolor="black [3213]" strokeweight="2pt">
+              <v:shadow on="t" opacity="24903f" mv:blur="40000f" origin=",.5" offset="0,20000emu"/>
+            </v:line>
+            <v:line id="_x0000_s1032" style="position:absolute;flip:x;visibility:visible;mso-wrap-style:square;mso-wrap-edited:f;mso-wrap-distance-left:9pt;mso-wrap-distance-top:0;mso-wrap-distance-right:9pt;mso-wrap-distance-bottom:0;mso-position-horizontal-relative:text;mso-position-vertical-relative:text" from="5994,5994" to="5994,6894" wrapcoords="-450 -360 -675 2160 0 3960 20025 23760 22950 23760 23175 21600 1350 -360 900 -360 -450 -360" o:gfxdata="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" strokecolor="black [3213]" strokeweight="2pt">
+              <v:shadow on="t" opacity="24903f" mv:blur="40000f" origin=",.5" offset="0,20000emu"/>
+            </v:line>
+            <v:line id="_x0000_s1033" style="position:absolute;flip:x;visibility:visible;mso-wrap-style:square;mso-wrap-edited:f;mso-wrap-distance-left:9pt;mso-wrap-distance-top:0;mso-wrap-distance-right:9pt;mso-wrap-distance-bottom:0;mso-position-horizontal-relative:text;mso-position-vertical-relative:text" from="7074,6354" to="8514,7254" wrapcoords="-450 -360 -675 2160 0 3960 20025 23760 22950 23760 23175 21600 1350 -360 900 -360 -450 -360" o:gfxdata="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" strokecolor="black [3213]" strokeweight="2pt">
+              <v:shadow on="t" opacity="24903f" mv:blur="40000f" origin=",.5" offset="0,20000emu"/>
+            </v:line>
+            <w10:wrap type="tight"/>
+          </v:group>
+        </w:pict>
       </w:r>
     </w:p>
     <w:p>
@@ -2761,6 +2565,624 @@
         <w:rPr>
           <w:rFonts w:ascii="Times New Roman" w:hAnsi="Times New Roman"/>
           <w:b/>
+          <w:bCs/>
+          <w:sz w:val="22"/>
+        </w:rPr>
+      </w:pPr>
+    </w:p>
+    <w:p>
+      <w:pPr>
+        <w:pStyle w:val="TextBody"/>
+        <w:ind w:left="1080"/>
+        <w:rPr>
+          <w:rFonts w:ascii="Times New Roman" w:hAnsi="Times New Roman"/>
+          <w:b/>
+          <w:bCs/>
+          <w:sz w:val="22"/>
+        </w:rPr>
+      </w:pPr>
+    </w:p>
+    <w:p>
+      <w:pPr>
+        <w:pStyle w:val="TextBody"/>
+        <w:ind w:left="1080"/>
+        <w:rPr>
+          <w:rFonts w:ascii="Times New Roman" w:hAnsi="Times New Roman"/>
+          <w:b/>
+          <w:bCs/>
+          <w:sz w:val="22"/>
+        </w:rPr>
+      </w:pPr>
+    </w:p>
+    <w:p>
+      <w:pPr>
+        <w:pStyle w:val="TextBody"/>
+        <w:ind w:left="1080"/>
+        <w:rPr>
+          <w:rFonts w:ascii="Times New Roman" w:hAnsi="Times New Roman"/>
+          <w:b/>
+          <w:bCs/>
+          <w:sz w:val="22"/>
+        </w:rPr>
+      </w:pPr>
+    </w:p>
+    <w:p>
+      <w:pPr>
+        <w:pStyle w:val="TextBody"/>
+        <w:ind w:left="1080"/>
+        <w:rPr>
+          <w:rFonts w:ascii="Times New Roman" w:hAnsi="Times New Roman"/>
+          <w:b/>
+          <w:bCs/>
+          <w:sz w:val="22"/>
+        </w:rPr>
+      </w:pPr>
+    </w:p>
+    <w:p>
+      <w:pPr>
+        <w:pStyle w:val="TextBody"/>
+        <w:ind w:left="1080"/>
+        <w:rPr>
+          <w:rFonts w:ascii="Times New Roman" w:hAnsi="Times New Roman"/>
+          <w:b/>
+          <w:bCs/>
+          <w:sz w:val="22"/>
+        </w:rPr>
+      </w:pPr>
+    </w:p>
+    <w:p>
+      <w:pPr>
+        <w:pStyle w:val="TextBody"/>
+        <w:ind w:left="3916" w:firstLine="338"/>
+        <w:rPr>
+          <w:rFonts w:ascii="Times New Roman" w:hAnsi="Times New Roman"/>
+          <w:bCs/>
+          <w:sz w:val="22"/>
+        </w:rPr>
+      </w:pPr>
+      <w:r>
+        <w:rPr>
+          <w:rFonts w:ascii="Times New Roman" w:hAnsi="Times New Roman"/>
+          <w:bCs/>
+          <w:sz w:val="22"/>
+        </w:rPr>
+        <w:t>Fig. # tweets table</w:t>
+      </w:r>
+    </w:p>
+    <w:p>
+      <w:pPr>
+        <w:pStyle w:val="TextBody"/>
+        <w:ind w:left="1080"/>
+        <w:rPr>
+          <w:rFonts w:ascii="Times New Roman" w:hAnsi="Times New Roman"/>
+          <w:b/>
+          <w:bCs/>
+          <w:sz w:val="22"/>
+        </w:rPr>
+      </w:pPr>
+    </w:p>
+    <w:p>
+      <w:pPr>
+        <w:pStyle w:val="TextBody"/>
+        <w:ind w:left="1080"/>
+        <w:rPr>
+          <w:rFonts w:ascii="Times New Roman" w:hAnsi="Times New Roman"/>
+          <w:bCs/>
+          <w:sz w:val="22"/>
+        </w:rPr>
+      </w:pPr>
+      <w:r>
+        <w:rPr>
+          <w:rFonts w:ascii="Times New Roman" w:hAnsi="Times New Roman"/>
+          <w:bCs/>
+          <w:sz w:val="22"/>
+        </w:rPr>
+        <w:t xml:space="preserve">The </w:t>
+      </w:r>
+      <w:r>
+        <w:rPr>
+          <w:rFonts w:ascii="Times New Roman" w:hAnsi="Times New Roman"/>
+          <w:bCs/>
+          <w:i/>
+          <w:sz w:val="22"/>
+        </w:rPr>
+        <w:t>tweets</w:t>
+      </w:r>
+      <w:r>
+        <w:rPr>
+          <w:rFonts w:ascii="Times New Roman" w:hAnsi="Times New Roman"/>
+          <w:bCs/>
+          <w:sz w:val="22"/>
+        </w:rPr>
+        <w:t xml:space="preserve"> table, illustrated</w:t>
+      </w:r>
+      <w:r>
+        <w:rPr>
+          <w:rFonts w:ascii="Times New Roman" w:hAnsi="Times New Roman"/>
+          <w:bCs/>
+          <w:sz w:val="22"/>
+        </w:rPr>
+        <w:t xml:space="preserve"> by Fig. #, stores annotated Tweets from the sample set. </w:t>
+      </w:r>
+      <w:r>
+        <w:rPr>
+          <w:rFonts w:ascii="Times New Roman" w:hAnsi="Times New Roman"/>
+          <w:bCs/>
+          <w:i/>
+          <w:sz w:val="22"/>
+        </w:rPr>
+        <w:t>tweetID</w:t>
+      </w:r>
+      <w:r>
+        <w:rPr>
+          <w:rFonts w:ascii="Times New Roman" w:hAnsi="Times New Roman"/>
+          <w:bCs/>
+          <w:sz w:val="22"/>
+        </w:rPr>
+        <w:t xml:space="preserve"> is a unique integer assigned to each Tweet. </w:t>
+      </w:r>
+      <w:r>
+        <w:rPr>
+          <w:rFonts w:ascii="Times New Roman" w:hAnsi="Times New Roman"/>
+          <w:bCs/>
+          <w:i/>
+          <w:sz w:val="22"/>
+        </w:rPr>
+        <w:t>Tweet</w:t>
+      </w:r>
+      <w:r>
+        <w:rPr>
+          <w:rFonts w:ascii="Times New Roman" w:hAnsi="Times New Roman"/>
+          <w:bCs/>
+          <w:sz w:val="22"/>
+        </w:rPr>
+        <w:t xml:space="preserve"> is the text body. </w:t>
+      </w:r>
+      <w:r>
+        <w:rPr>
+          <w:rFonts w:ascii="Times New Roman" w:hAnsi="Times New Roman"/>
+          <w:bCs/>
+          <w:i/>
+          <w:sz w:val="22"/>
+        </w:rPr>
+        <w:t>Sentiment</w:t>
+      </w:r>
+      <w:r>
+        <w:rPr>
+          <w:rFonts w:ascii="Times New Roman" w:hAnsi="Times New Roman"/>
+          <w:bCs/>
+          <w:sz w:val="22"/>
+        </w:rPr>
+        <w:t xml:space="preserve"> is the annotation from the dataset and may have the value of either </w:t>
+      </w:r>
+      <w:r>
+        <w:rPr>
+          <w:rFonts w:ascii="Times New Roman" w:hAnsi="Times New Roman"/>
+          <w:bCs/>
+          <w:i/>
+          <w:sz w:val="22"/>
+        </w:rPr>
+        <w:t>positive</w:t>
+      </w:r>
+      <w:r>
+        <w:rPr>
+          <w:rFonts w:ascii="Times New Roman" w:hAnsi="Times New Roman"/>
+          <w:bCs/>
+          <w:sz w:val="22"/>
+        </w:rPr>
+        <w:t xml:space="preserve"> or </w:t>
+      </w:r>
+      <w:r>
+        <w:rPr>
+          <w:rFonts w:ascii="Times New Roman" w:hAnsi="Times New Roman"/>
+          <w:bCs/>
+          <w:i/>
+          <w:sz w:val="22"/>
+        </w:rPr>
+        <w:t>negative.</w:t>
+      </w:r>
+    </w:p>
+    <w:p>
+      <w:pPr>
+        <w:pStyle w:val="TextBody"/>
+        <w:ind w:left="1080"/>
+        <w:rPr>
+          <w:rFonts w:ascii="Times New Roman" w:hAnsi="Times New Roman"/>
+          <w:b/>
+          <w:bCs/>
+          <w:sz w:val="22"/>
+        </w:rPr>
+      </w:pPr>
+    </w:p>
+    <w:p>
+      <w:pPr>
+        <w:pStyle w:val="TextBody"/>
+        <w:ind w:left="1080"/>
+        <w:rPr>
+          <w:rFonts w:ascii="Times New Roman" w:hAnsi="Times New Roman"/>
+          <w:b/>
+          <w:bCs/>
+          <w:sz w:val="22"/>
+        </w:rPr>
+      </w:pPr>
+      <w:r>
+        <w:rPr>
+          <w:rFonts w:ascii="Times New Roman" w:hAnsi="Times New Roman"/>
+          <w:b/>
+          <w:bCs/>
+          <w:noProof/>
+          <w:sz w:val="22"/>
+          <w:lang w:eastAsia="en-US" w:bidi="ar-SA"/>
+        </w:rPr>
+        <w:pict w14:anchorId="0711AF7B">
+          <v:group id="_x0000_s1043" style="position:absolute;left:0;text-align:left;margin-left:1in;margin-top:14.35pt;width:386.6pt;height:125.65pt;z-index:251665408" coordorigin="2574,11394" coordsize="7732,2513" wrapcoords="10737 -128 9814 -128 7885 1157 7843 1928 7591 2700 7423 3471 7465 3985 2432 4500 587 5014 503 6042 209 6685 -41 7585 -41 9128 209 10157 209 10542 1509 12085 2139 12214 4026 14271 7046 18385 7926 20314 7968 21471 13673 21471 13714 20314 17657 12214 20048 10157 20383 10028 21348 8357 21432 7971 21641 6428 21641 5528 21516 4885 21306 3985 21264 3471 20383 2314 19712 1542 12414 0 10904 -128 10737 -128">
+            <v:shape id="Process 2" o:spid="_x0000_s1036" type="#_x0000_t109" style="position:absolute;left:5454;top:13189;width:1980;height:718;visibility:visible;mso-wrap-style:square;mso-wrap-edited:f;mso-wrap-distance-left:9pt;mso-wrap-distance-top:0;mso-wrap-distance-right:9pt;mso-wrap-distance-bottom:0;mso-position-horizontal-relative:text;mso-position-vertical-relative:text;v-text-anchor:middle" wrapcoords="-163 0 -163 21150 21763 21150 21763 0 -163 0" o:regroupid="1" o:gfxdata="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" fillcolor="white [3212]" strokecolor="black [3213]">
+              <v:fill color2="#a7bfde [1620]" rotate="t"/>
+              <v:shadow opacity="22937f" mv:blur="40000f" origin=",.5" offset="0,23000emu"/>
+              <v:textbox>
+                <w:txbxContent>
+                  <w:p>
+                    <w:pPr>
+                      <w:jc w:val="center"/>
+                    </w:pPr>
+                    <w:r>
+                      <w:t>vocab</w:t>
+                    </w:r>
+                  </w:p>
+                </w:txbxContent>
+              </v:textbox>
+            </v:shape>
+            <v:oval id="Oval 3" o:spid="_x0000_s1037" style="position:absolute;left:2574;top:11933;width:2160;height:897;visibility:visible;mso-wrap-style:square;mso-wrap-edited:f;mso-wrap-distance-left:9pt;mso-wrap-distance-top:0;mso-wrap-distance-right:9pt;mso-wrap-distance-bottom:0;mso-position-horizontal:absolute;mso-position-horizontal-relative:text;mso-position-vertical:absolute;mso-position-vertical-relative:text;v-text-anchor:middle" wrapcoords="10500 -360 7350 -360 1050 3240 900 5400 -150 8280 -150 12600 900 16560 1500 18000 6300 21240 7650 21240 13800 21240 15150 21240 19950 18000 21750 12240 21750 11160 21450 7920 20550 5400 20400 3240 14100 -360 11100 -360 10500 -360" o:regroupid="1" o:gfxdata="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" fillcolor="white [3212]" strokecolor="black [3213]">
+              <v:fill color2="#a7bfde [1620]" rotate="t"/>
+              <v:shadow opacity="22937f" mv:blur="40000f" origin=",.5" offset="0,23000emu"/>
+              <v:textbox>
+                <w:txbxContent>
+                  <w:p>
+                    <w:pPr>
+                      <w:jc w:val="center"/>
+                    </w:pPr>
+                    <w:r>
+                      <w:t>word</w:t>
+                    </w:r>
+                  </w:p>
+                </w:txbxContent>
+              </v:textbox>
+            </v:oval>
+            <v:oval id="_x0000_s1038" style="position:absolute;left:5282;top:11394;width:2332;height:892;visibility:visible;mso-wrap-edited:f;mso-wrap-distance-left:9pt;mso-wrap-distance-top:0;mso-wrap-distance-right:9pt;mso-wrap-distance-bottom:0;mso-position-horizontal-relative:text;mso-position-vertical-relative:text;v-text-anchor:middle" wrapcoords="10500 -360 7350 -360 1050 3240 900 5400 -150 8280 -150 12600 900 16560 1500 18000 6300 21240 7650 21240 13800 21240 15150 21240 19950 18000 21750 12240 21750 11160 21450 7920 20550 5400 20400 3240 14100 -360 11100 -360 10500 -360" o:regroupid="1" o:gfxdata="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" fillcolor="white [3212]" strokecolor="black [3213]">
+              <v:fill color2="#a7bfde [1620]" rotate="t"/>
+              <v:shadow opacity="22937f" mv:blur="40000f" origin=",.5" offset="0,23000emu"/>
+              <v:textbox>
+                <w:txbxContent>
+                  <w:p>
+                    <w:pPr>
+                      <w:jc w:val="center"/>
+                    </w:pPr>
+                    <w:r>
+                      <w:t>positiveCount</w:t>
+                    </w:r>
+                  </w:p>
+                </w:txbxContent>
+              </v:textbox>
+            </v:oval>
+            <v:oval id="_x0000_s1039" style="position:absolute;left:7974;top:11574;width:2332;height:1073;visibility:visible;mso-wrap-edited:f;mso-wrap-distance-left:9pt;mso-wrap-distance-top:0;mso-wrap-distance-right:9pt;mso-wrap-distance-bottom:0;mso-position-horizontal-relative:text;mso-position-vertical-relative:text;v-text-anchor:middle" wrapcoords="10500 -360 7350 -360 1050 3240 900 5400 -150 8280 -150 12600 900 16560 1500 18000 6300 21240 7650 21240 13800 21240 15150 21240 19950 18000 21750 12240 21750 11160 21450 7920 20550 5400 20400 3240 14100 -360 11100 -360 10500 -360" o:regroupid="1" o:gfxdata="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" fillcolor="white [3212]" strokecolor="black [3213]">
+              <v:fill color2="#a7bfde [1620]" rotate="t"/>
+              <v:shadow opacity="22937f" mv:blur="40000f" origin=",.5" offset="0,23000emu"/>
+              <v:textbox>
+                <w:txbxContent>
+                  <w:p>
+                    <w:pPr>
+                      <w:jc w:val="center"/>
+                    </w:pPr>
+                    <w:r>
+                      <w:t>negativeCount</w:t>
+                    </w:r>
+                  </w:p>
+                </w:txbxContent>
+              </v:textbox>
+            </v:oval>
+            <v:line id="Straight Connector 4" o:spid="_x0000_s1040" style="position:absolute;visibility:visible;mso-wrap-style:square;mso-wrap-edited:f;mso-wrap-distance-left:9pt;mso-wrap-distance-top:0;mso-wrap-distance-right:9pt;mso-wrap-distance-bottom:0;mso-position-horizontal-relative:text;mso-position-vertical-relative:text" from="3834,12830" to="5454,13548" wrapcoords="-400 -450 -600 2700 200 4950 20400 24750 22600 24750 22800 22050 22800 21150 1200 -450 1000 -450 -400 -450" o:regroupid="1" o:gfxdata="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" strokecolor="black [3213]" strokeweight="2pt">
+              <v:shadow on="t" opacity="24903f" mv:blur="40000f" origin=",.5" offset="0,20000emu"/>
+            </v:line>
+            <v:line id="_x0000_s1041" style="position:absolute;flip:x;visibility:visible;mso-wrap-style:square;mso-wrap-edited:f;mso-wrap-distance-left:9pt;mso-wrap-distance-top:0;mso-wrap-distance-right:9pt;mso-wrap-distance-bottom:0;mso-position-horizontal-relative:text;mso-position-vertical-relative:text" from="6354,12292" to="6354,13189" wrapcoords="-450 -360 -675 2160 0 3960 20025 23760 22950 23760 23175 21600 1350 -360 900 -360 -450 -360" o:regroupid="1" o:gfxdata="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" strokecolor="black [3213]" strokeweight="2pt">
+              <v:shadow on="t" opacity="24903f" mv:blur="40000f" origin=",.5" offset="0,20000emu"/>
+            </v:line>
+            <v:line id="_x0000_s1042" style="position:absolute;flip:x;visibility:visible;mso-wrap-style:square;mso-wrap-edited:f;mso-wrap-distance-left:9pt;mso-wrap-distance-top:0;mso-wrap-distance-right:9pt;mso-wrap-distance-bottom:0;mso-position-horizontal-relative:text;mso-position-vertical-relative:text" from="7434,12651" to="8874,13548" wrapcoords="-450 -360 -675 2160 0 3960 20025 23760 22950 23760 23175 21600 1350 -360 900 -360 -450 -360" o:regroupid="1" o:gfxdata="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" strokecolor="black [3213]" strokeweight="2pt">
+              <v:shadow on="t" opacity="24903f" mv:blur="40000f" origin=",.5" offset="0,20000emu"/>
+            </v:line>
+            <w10:wrap type="tight"/>
+          </v:group>
+        </w:pict>
+      </w:r>
+    </w:p>
+    <w:p>
+      <w:pPr>
+        <w:pStyle w:val="TextBody"/>
+        <w:ind w:left="1080"/>
+        <w:rPr>
+          <w:rFonts w:ascii="Times New Roman" w:hAnsi="Times New Roman"/>
+          <w:b/>
+          <w:bCs/>
+          <w:sz w:val="22"/>
+        </w:rPr>
+      </w:pPr>
+    </w:p>
+    <w:p>
+      <w:pPr>
+        <w:pStyle w:val="TextBody"/>
+        <w:ind w:left="1080"/>
+        <w:rPr>
+          <w:rFonts w:ascii="Times New Roman" w:hAnsi="Times New Roman"/>
+          <w:b/>
+          <w:bCs/>
+          <w:sz w:val="22"/>
+        </w:rPr>
+      </w:pPr>
+    </w:p>
+    <w:p>
+      <w:pPr>
+        <w:pStyle w:val="TextBody"/>
+        <w:ind w:left="1080"/>
+        <w:rPr>
+          <w:rFonts w:ascii="Times New Roman" w:hAnsi="Times New Roman"/>
+          <w:b/>
+          <w:bCs/>
+          <w:sz w:val="22"/>
+        </w:rPr>
+      </w:pPr>
+    </w:p>
+    <w:p>
+      <w:pPr>
+        <w:pStyle w:val="TextBody"/>
+        <w:ind w:left="1080"/>
+        <w:rPr>
+          <w:rFonts w:ascii="Times New Roman" w:hAnsi="Times New Roman"/>
+          <w:b/>
+          <w:bCs/>
+          <w:sz w:val="22"/>
+        </w:rPr>
+      </w:pPr>
+    </w:p>
+    <w:p>
+      <w:pPr>
+        <w:pStyle w:val="TextBody"/>
+        <w:ind w:left="1080"/>
+        <w:rPr>
+          <w:rFonts w:ascii="Times New Roman" w:hAnsi="Times New Roman"/>
+          <w:b/>
+          <w:bCs/>
+          <w:sz w:val="22"/>
+        </w:rPr>
+      </w:pPr>
+    </w:p>
+    <w:p>
+      <w:pPr>
+        <w:pStyle w:val="TextBody"/>
+        <w:ind w:left="1080"/>
+        <w:rPr>
+          <w:rFonts w:ascii="Times New Roman" w:hAnsi="Times New Roman"/>
+          <w:b/>
+          <w:bCs/>
+          <w:sz w:val="22"/>
+        </w:rPr>
+      </w:pPr>
+    </w:p>
+    <w:p>
+      <w:pPr>
+        <w:pStyle w:val="TextBody"/>
+        <w:ind w:left="1080"/>
+        <w:rPr>
+          <w:rFonts w:ascii="Times New Roman" w:hAnsi="Times New Roman"/>
+          <w:bCs/>
+          <w:sz w:val="22"/>
+        </w:rPr>
+      </w:pPr>
+      <w:r>
+        <w:rPr>
+          <w:rFonts w:ascii="Times New Roman" w:hAnsi="Times New Roman"/>
+          <w:b/>
+          <w:bCs/>
+          <w:sz w:val="22"/>
+        </w:rPr>
+        <w:tab/>
+      </w:r>
+      <w:r>
+        <w:rPr>
+          <w:rFonts w:ascii="Times New Roman" w:hAnsi="Times New Roman"/>
+          <w:b/>
+          <w:bCs/>
+          <w:sz w:val="22"/>
+        </w:rPr>
+        <w:tab/>
+      </w:r>
+      <w:r>
+        <w:rPr>
+          <w:rFonts w:ascii="Times New Roman" w:hAnsi="Times New Roman"/>
+          <w:b/>
+          <w:bCs/>
+          <w:sz w:val="22"/>
+        </w:rPr>
+        <w:tab/>
+      </w:r>
+      <w:r>
+        <w:rPr>
+          <w:rFonts w:ascii="Times New Roman" w:hAnsi="Times New Roman"/>
+          <w:b/>
+          <w:bCs/>
+          <w:sz w:val="22"/>
+        </w:rPr>
+        <w:tab/>
+      </w:r>
+      <w:r>
+        <w:rPr>
+          <w:rFonts w:ascii="Times New Roman" w:hAnsi="Times New Roman"/>
+          <w:b/>
+          <w:bCs/>
+          <w:sz w:val="22"/>
+        </w:rPr>
+        <w:tab/>
+      </w:r>
+      <w:r>
+        <w:rPr>
+          <w:rFonts w:ascii="Times New Roman" w:hAnsi="Times New Roman"/>
+          <w:bCs/>
+          <w:sz w:val="22"/>
+        </w:rPr>
+        <w:t>Fig. # vocab table</w:t>
+      </w:r>
+    </w:p>
+    <w:p>
+      <w:pPr>
+        <w:pStyle w:val="TextBody"/>
+        <w:ind w:left="709"/>
+        <w:rPr>
+          <w:rFonts w:ascii="Times New Roman" w:hAnsi="Times New Roman"/>
+          <w:bCs/>
+          <w:sz w:val="22"/>
+        </w:rPr>
+      </w:pPr>
+      <w:r>
+        <w:rPr>
+          <w:rFonts w:ascii="Times New Roman" w:hAnsi="Times New Roman"/>
+          <w:bCs/>
+          <w:sz w:val="22"/>
+        </w:rPr>
+        <w:lastRenderedPageBreak/>
+        <w:t xml:space="preserve">The </w:t>
+      </w:r>
+      <w:r>
+        <w:rPr>
+          <w:rFonts w:ascii="Times New Roman" w:hAnsi="Times New Roman"/>
+          <w:bCs/>
+          <w:i/>
+          <w:sz w:val="22"/>
+        </w:rPr>
+        <w:t xml:space="preserve">vocab </w:t>
+      </w:r>
+      <w:r>
+        <w:rPr>
+          <w:rFonts w:ascii="Times New Roman" w:hAnsi="Times New Roman"/>
+          <w:bCs/>
+          <w:sz w:val="22"/>
+        </w:rPr>
+        <w:t>table shown in Fig. #</w:t>
+      </w:r>
+      <w:r>
+        <w:rPr>
+          <w:rFonts w:ascii="Times New Roman" w:hAnsi="Times New Roman"/>
+          <w:bCs/>
+          <w:sz w:val="22"/>
+        </w:rPr>
+        <w:t xml:space="preserve"> represents the </w:t>
+      </w:r>
+      <w:r>
+        <w:rPr>
+          <w:rFonts w:ascii="Times New Roman" w:hAnsi="Times New Roman"/>
+          <w:bCs/>
+          <w:i/>
+          <w:sz w:val="22"/>
+        </w:rPr>
+        <w:t>vocabulary</w:t>
+      </w:r>
+      <w:r>
+        <w:rPr>
+          <w:rFonts w:ascii="Times New Roman" w:hAnsi="Times New Roman"/>
+          <w:bCs/>
+          <w:sz w:val="22"/>
+        </w:rPr>
+        <w:t xml:space="preserve"> formed after tokenizing tweets and tallying the occurrences of words in Tweets that were annotated with a particular sentiment. </w:t>
+      </w:r>
+      <w:r>
+        <w:rPr>
+          <w:rFonts w:ascii="Times New Roman" w:hAnsi="Times New Roman"/>
+          <w:bCs/>
+          <w:i/>
+          <w:sz w:val="22"/>
+        </w:rPr>
+        <w:t>word</w:t>
+      </w:r>
+      <w:r>
+        <w:rPr>
+          <w:rFonts w:ascii="Times New Roman" w:hAnsi="Times New Roman"/>
+          <w:bCs/>
+          <w:sz w:val="22"/>
+        </w:rPr>
+        <w:t xml:space="preserve"> signifies the token generated and is of type </w:t>
+      </w:r>
+      <w:r>
+        <w:rPr>
+          <w:rFonts w:ascii="Times New Roman" w:hAnsi="Times New Roman"/>
+          <w:bCs/>
+          <w:sz w:val="22"/>
+        </w:rPr>
+        <w:t>varchar.</w:t>
+      </w:r>
+      <w:r>
+        <w:rPr>
+          <w:rFonts w:ascii="Times New Roman" w:hAnsi="Times New Roman"/>
+          <w:bCs/>
+          <w:sz w:val="22"/>
+        </w:rPr>
+        <w:t xml:space="preserve"> </w:t>
+      </w:r>
+      <w:r>
+        <w:rPr>
+          <w:rFonts w:ascii="Times New Roman" w:hAnsi="Times New Roman"/>
+          <w:bCs/>
+          <w:i/>
+          <w:sz w:val="22"/>
+        </w:rPr>
+        <w:t>positiveCount</w:t>
+      </w:r>
+      <w:r>
+        <w:rPr>
+          <w:rFonts w:ascii="Times New Roman" w:hAnsi="Times New Roman"/>
+          <w:bCs/>
+          <w:sz w:val="22"/>
+        </w:rPr>
+        <w:t xml:space="preserve"> and </w:t>
+      </w:r>
+      <w:r>
+        <w:rPr>
+          <w:rFonts w:ascii="Times New Roman" w:hAnsi="Times New Roman"/>
+          <w:bCs/>
+          <w:i/>
+          <w:sz w:val="22"/>
+        </w:rPr>
+        <w:t>negativeCount</w:t>
+      </w:r>
+      <w:r>
+        <w:rPr>
+          <w:rFonts w:ascii="Times New Roman" w:hAnsi="Times New Roman"/>
+          <w:bCs/>
+          <w:sz w:val="22"/>
+        </w:rPr>
+        <w:t xml:space="preserve"> are both of type integer. Their values represent the number of times that a word has appeared in positively annotated Tweets and </w:t>
+      </w:r>
+      <w:r>
+        <w:rPr>
+          <w:rFonts w:ascii="Times New Roman" w:hAnsi="Times New Roman"/>
+          <w:bCs/>
+          <w:sz w:val="22"/>
+        </w:rPr>
+        <w:t>negatively annotated Tweets respectively.</w:t>
+      </w:r>
+      <w:bookmarkStart w:id="0" w:name="_GoBack"/>
+      <w:bookmarkEnd w:id="0"/>
+      <w:r>
+        <w:rPr>
+          <w:rFonts w:ascii="Times New Roman" w:hAnsi="Times New Roman"/>
+          <w:bCs/>
+          <w:sz w:val="22"/>
+        </w:rPr>
+        <w:t xml:space="preserve"> </w:t>
+      </w:r>
+    </w:p>
+    <w:p>
+      <w:pPr>
+        <w:pStyle w:val="TextBody"/>
+        <w:ind w:left="1080"/>
+        <w:rPr>
+          <w:rFonts w:ascii="Times New Roman" w:hAnsi="Times New Roman"/>
           <w:bCs/>
           <w:sz w:val="22"/>
         </w:rPr>
@@ -2804,23 +3226,7 @@
           <w:rFonts w:ascii="Times New Roman" w:hAnsi="Times New Roman"/>
           <w:sz w:val="22"/>
         </w:rPr>
-        <w:t xml:space="preserve">The following are required to successfully run the application: Python 2.5 or 2.6, pattern-en, XAMPP, web browser and </w:t>
-      </w:r>
-      <w:proofErr w:type="gramStart"/>
-      <w:r>
-        <w:rPr>
-          <w:rFonts w:ascii="Times New Roman" w:hAnsi="Times New Roman"/>
-          <w:sz w:val="22"/>
-        </w:rPr>
-        <w:t>internet</w:t>
-      </w:r>
-      <w:proofErr w:type="gramEnd"/>
-      <w:r>
-        <w:rPr>
-          <w:rFonts w:ascii="Times New Roman" w:hAnsi="Times New Roman"/>
-          <w:sz w:val="22"/>
-        </w:rPr>
-        <w:t xml:space="preserve"> connection.</w:t>
+        <w:t>The following are required to successfully run the application: Python 2.5 or 2.6, pattern-en, XAMPP, web browser and internet connection.</w:t>
       </w:r>
     </w:p>
     <w:p>
@@ -2887,7 +3293,6 @@
         </w:rPr>
         <w:t xml:space="preserve">Place the main folder, </w:t>
       </w:r>
-      <w:proofErr w:type="spellStart"/>
       <w:r>
         <w:rPr>
           <w:rFonts w:ascii="Times New Roman" w:hAnsi="Times New Roman"/>
@@ -2897,7 +3302,6 @@
         </w:rPr>
         <w:t>emotweets</w:t>
       </w:r>
-      <w:proofErr w:type="spellEnd"/>
       <w:r>
         <w:rPr>
           <w:rFonts w:ascii="Times New Roman" w:hAnsi="Times New Roman"/>
@@ -2922,17 +3326,8 @@
           <w:sz w:val="22"/>
         </w:rPr>
         <w:tab/>
-        <w:t>/XAMPP/</w:t>
-      </w:r>
-      <w:proofErr w:type="spellStart"/>
-      <w:r>
-        <w:rPr>
-          <w:rFonts w:ascii="Times New Roman" w:hAnsi="Times New Roman"/>
-          <w:sz w:val="22"/>
-        </w:rPr>
-        <w:t>htdocs</w:t>
-      </w:r>
-      <w:proofErr w:type="spellEnd"/>
+        <w:t>/XAMPP/htdocs</w:t>
+      </w:r>
     </w:p>
     <w:p>
       <w:pPr>
@@ -2982,7 +3377,6 @@
         </w:rPr>
         <w:t xml:space="preserve"> When both of their statuses are </w:t>
       </w:r>
-      <w:proofErr w:type="gramStart"/>
       <w:r>
         <w:rPr>
           <w:rFonts w:ascii="Times New Roman" w:hAnsi="Times New Roman"/>
@@ -2992,7 +3386,6 @@
         </w:rPr>
         <w:t>Running</w:t>
       </w:r>
-      <w:proofErr w:type="gramEnd"/>
       <w:r>
         <w:rPr>
           <w:rFonts w:ascii="Times New Roman" w:hAnsi="Times New Roman"/>
@@ -3000,7 +3393,6 @@
         </w:rPr>
         <w:t xml:space="preserve">, open a browser. In the URL bar, type </w:t>
       </w:r>
-      <w:proofErr w:type="spellStart"/>
       <w:r>
         <w:rPr>
           <w:rFonts w:ascii="Times New Roman" w:hAnsi="Times New Roman"/>
@@ -3010,7 +3402,6 @@
         </w:rPr>
         <w:t>localhost</w:t>
       </w:r>
-      <w:proofErr w:type="spellEnd"/>
     </w:p>
     <w:p>
       <w:pPr>
@@ -3070,50 +3461,8 @@
           <w:sz w:val="22"/>
         </w:rPr>
         <w:tab/>
-      </w:r>
-      <w:proofErr w:type="spellStart"/>
-      <w:proofErr w:type="gramStart"/>
-      <w:r>
-        <w:rPr>
-          <w:rFonts w:ascii="Times New Roman" w:hAnsi="Times New Roman"/>
-          <w:sz w:val="22"/>
-        </w:rPr>
-        <w:t>localhost</w:t>
-      </w:r>
-      <w:proofErr w:type="spellEnd"/>
-      <w:proofErr w:type="gramEnd"/>
-      <w:r>
-        <w:rPr>
-          <w:rFonts w:ascii="Times New Roman" w:hAnsi="Times New Roman"/>
-          <w:sz w:val="22"/>
-        </w:rPr>
-        <w:t>/</w:t>
-      </w:r>
-      <w:proofErr w:type="spellStart"/>
-      <w:r>
-        <w:rPr>
-          <w:rFonts w:ascii="Times New Roman" w:hAnsi="Times New Roman"/>
-          <w:sz w:val="22"/>
-        </w:rPr>
-        <w:t>emotweets</w:t>
-      </w:r>
-      <w:proofErr w:type="spellEnd"/>
-      <w:r>
-        <w:rPr>
-          <w:rFonts w:ascii="Times New Roman" w:hAnsi="Times New Roman"/>
-          <w:sz w:val="22"/>
-        </w:rPr>
-        <w:t>/</w:t>
-      </w:r>
-      <w:proofErr w:type="spellStart"/>
-      <w:r>
-        <w:rPr>
-          <w:rFonts w:ascii="Times New Roman" w:hAnsi="Times New Roman"/>
-          <w:sz w:val="22"/>
-        </w:rPr>
-        <w:t>index.php</w:t>
-      </w:r>
-      <w:proofErr w:type="spellEnd"/>
+        <w:t>localhost/emotweets/index.php</w:t>
+      </w:r>
     </w:p>
     <w:p>
       <w:pPr>
@@ -3131,7 +3480,6 @@
         </w:rPr>
         <w:t xml:space="preserve">Enter a </w:t>
       </w:r>
-      <w:proofErr w:type="spellStart"/>
       <w:r>
         <w:rPr>
           <w:rFonts w:ascii="Times New Roman" w:hAnsi="Times New Roman"/>
@@ -3141,7 +3489,6 @@
         </w:rPr>
         <w:t>hashtag</w:t>
       </w:r>
-      <w:proofErr w:type="spellEnd"/>
       <w:r>
         <w:rPr>
           <w:rFonts w:ascii="Times New Roman" w:hAnsi="Times New Roman"/>
@@ -3163,23 +3510,7 @@
           <w:rFonts w:ascii="Times New Roman" w:hAnsi="Times New Roman"/>
           <w:sz w:val="22"/>
         </w:rPr>
-        <w:t xml:space="preserve"> button. The tweets retrieved for the searched </w:t>
-      </w:r>
-      <w:proofErr w:type="spellStart"/>
-      <w:r>
-        <w:rPr>
-          <w:rFonts w:ascii="Times New Roman" w:hAnsi="Times New Roman"/>
-          <w:sz w:val="22"/>
-        </w:rPr>
-        <w:t>hashtag</w:t>
-      </w:r>
-      <w:proofErr w:type="spellEnd"/>
-      <w:r>
-        <w:rPr>
-          <w:rFonts w:ascii="Times New Roman" w:hAnsi="Times New Roman"/>
-          <w:sz w:val="22"/>
-        </w:rPr>
-        <w:t xml:space="preserve"> will appear on the right with their corresponding classification while a chart showing some statistics of the classification results will be displayed on the left.</w:t>
+        <w:t xml:space="preserve"> button. The tweets retrieved for the searched hashtag will appear on the right with their corresponding classification while a chart showing some statistics of the classification results will be displayed on the left.</w:t>
       </w:r>
       <w:r>
         <w:br w:type="page"/>
@@ -3224,7 +3555,7 @@
 </file>
 
 <file path=word/numbering.xml><?xml version="1.0" encoding="utf-8"?>
-<w:numbering xmlns:wpc="http://schemas.microsoft.com/office/word/2010/wordprocessingCanvas" xmlns:mo="http://schemas.microsoft.com/office/mac/office/2008/main" xmlns:mc="http://schemas.openxmlformats.org/markup-compatibility/2006" xmlns:mv="urn:schemas-microsoft-com:mac:vml" xmlns:o="urn:schemas-microsoft-com:office:office" xmlns:r="http://schemas.openxmlformats.org/officeDocument/2006/relationships" xmlns:m="http://schemas.openxmlformats.org/officeDocument/2006/math" xmlns:v="urn:schemas-microsoft-com:vml" xmlns:wp14="http://schemas.microsoft.com/office/word/2010/wordprocessingDrawing" xmlns:wp="http://schemas.openxmlformats.org/drawingml/2006/wordprocessingDrawing" xmlns:w10="urn:schemas-microsoft-com:office:word" xmlns:w="http://schemas.openxmlformats.org/wordprocessingml/2006/main" xmlns:w14="http://schemas.microsoft.com/office/word/2010/wordml" xmlns:wpg="http://schemas.microsoft.com/office/word/2010/wordprocessingGroup" xmlns:wpi="http://schemas.microsoft.com/office/word/2010/wordprocessingInk" xmlns:wne="http://schemas.microsoft.com/office/word/2006/wordml" xmlns:wps="http://schemas.microsoft.com/office/word/2010/wordprocessingShape" mc:Ignorable="w14 wp14">
+<w:numbering xmlns:wpc="http://schemas.microsoft.com/office/word/2010/wordprocessingCanvas" xmlns:mo="http://schemas.microsoft.com/office/mac/office/2008/main" xmlns:mc="http://schemas.openxmlformats.org/markup-compatibility/2006" xmlns:mv="urn:schemas-microsoft-com:mac:vml" xmlns:o="urn:schemas-microsoft-com:office:office" xmlns:r="http://schemas.openxmlformats.org/officeDocument/2006/relationships" xmlns:m="http://schemas.openxmlformats.org/officeDocument/2006/math" xmlns:v="urn:schemas-microsoft-com:vml" xmlns:wp14="http://schemas.microsoft.com/office/word/2010/wordprocessingDrawing" xmlns:wp="http://schemas.openxmlformats.org/drawingml/2006/wordprocessingDrawing" xmlns:w10="urn:schemas-microsoft-com:office:word" xmlns:w="http://schemas.openxmlformats.org/wordprocessingml/2006/main" xmlns:w14="http://schemas.microsoft.com/office/word/2010/wordml" xmlns:wpg="http://schemas.microsoft.com/office/word/2010/wordprocessingGroup" xmlns:wpi="http://schemas.microsoft.com/office/word/2010/wordprocessingInk" xmlns:wne="http://schemas.microsoft.com/office/word/2006/wordml" xmlns:wps="http://schemas.microsoft.com/office/word/2010/wordprocessingShape" mc:Ignorable="w14 wp14 mv">
   <w:abstractNum w:abstractNumId="0">
     <w:nsid w:val="148F5733"/>
     <w:multiLevelType w:val="multilevel"/>
@@ -3926,7 +4257,7 @@
 </file>
 
 <file path=word/stylesWithEffects.xml><?xml version="1.0" encoding="utf-8"?>
-<w:styles xmlns:wpc="http://schemas.microsoft.com/office/word/2010/wordprocessingCanvas" xmlns:mo="http://schemas.microsoft.com/office/mac/office/2008/main" xmlns:mc="http://schemas.openxmlformats.org/markup-compatibility/2006" xmlns:mv="urn:schemas-microsoft-com:mac:vml" xmlns:o="urn:schemas-microsoft-com:office:office" xmlns:r="http://schemas.openxmlformats.org/officeDocument/2006/relationships" xmlns:m="http://schemas.openxmlformats.org/officeDocument/2006/math" xmlns:v="urn:schemas-microsoft-com:vml" xmlns:wp14="http://schemas.microsoft.com/office/word/2010/wordprocessingDrawing" xmlns:wp="http://schemas.openxmlformats.org/drawingml/2006/wordprocessingDrawing" xmlns:w10="urn:schemas-microsoft-com:office:word" xmlns:w="http://schemas.openxmlformats.org/wordprocessingml/2006/main" xmlns:w14="http://schemas.microsoft.com/office/word/2010/wordml" xmlns:wpg="http://schemas.microsoft.com/office/word/2010/wordprocessingGroup" xmlns:wpi="http://schemas.microsoft.com/office/word/2010/wordprocessingInk" xmlns:wne="http://schemas.microsoft.com/office/word/2006/wordml" xmlns:wps="http://schemas.microsoft.com/office/word/2010/wordprocessingShape" mc:Ignorable="w14 wp14">
+<w:styles xmlns:wpc="http://schemas.microsoft.com/office/word/2010/wordprocessingCanvas" xmlns:mo="http://schemas.microsoft.com/office/mac/office/2008/main" xmlns:mc="http://schemas.openxmlformats.org/markup-compatibility/2006" xmlns:mv="urn:schemas-microsoft-com:mac:vml" xmlns:o="urn:schemas-microsoft-com:office:office" xmlns:r="http://schemas.openxmlformats.org/officeDocument/2006/relationships" xmlns:m="http://schemas.openxmlformats.org/officeDocument/2006/math" xmlns:v="urn:schemas-microsoft-com:vml" xmlns:wp14="http://schemas.microsoft.com/office/word/2010/wordprocessingDrawing" xmlns:wp="http://schemas.openxmlformats.org/drawingml/2006/wordprocessingDrawing" xmlns:w10="urn:schemas-microsoft-com:office:word" xmlns:w="http://schemas.openxmlformats.org/wordprocessingml/2006/main" xmlns:w14="http://schemas.microsoft.com/office/word/2010/wordml" xmlns:wpg="http://schemas.microsoft.com/office/word/2010/wordprocessingGroup" xmlns:wpi="http://schemas.microsoft.com/office/word/2010/wordprocessingInk" xmlns:wne="http://schemas.microsoft.com/office/word/2006/wordml" xmlns:wps="http://schemas.microsoft.com/office/word/2010/wordprocessingShape" mc:Ignorable="w14 wp14 mv">
   <w:docDefaults>
     <w:rPrDefault>
       <w:rPr>
@@ -4436,7 +4767,7 @@
 </file>
 
 <file path=customXml/itemProps1.xml><?xml version="1.0" encoding="utf-8"?>
-<ds:datastoreItem xmlns:ds="http://schemas.openxmlformats.org/officeDocument/2006/customXml" ds:itemID="{DC9D5AE4-5372-2740-B6E4-597BBAD03794}">
+<ds:datastoreItem xmlns:ds="http://schemas.openxmlformats.org/officeDocument/2006/customXml" ds:itemID="{40BD3748-FA48-5C43-AC0D-27B3326E27FE}">
   <ds:schemaRefs>
     <ds:schemaRef ds:uri="http://schemas.openxmlformats.org/officeDocument/2006/bibliography"/>
   </ds:schemaRefs>

</xml_diff>